<commit_message>
ADM and NN corrections
</commit_message>
<xml_diff>
--- a/Neural Network and Learning Systems TBMI26/A4_Reinforcement_Updated/TBMI26_Reinforcement_Report.docx
+++ b/Neural Network and Learning Systems TBMI26/A4_Reinforcement_Updated/TBMI26_Reinforcement_Report.docx
@@ -289,6 +289,14 @@
         </w:rPr>
         <w:t>(See lectures/classes)</w:t>
       </w:r>
+      <w:r>
+        <w:rPr>
+          <w:rFonts w:cs="Calibri"/>
+          <w:b/>
+          <w:lang w:val="en-US"/>
+        </w:rPr>
+        <w:t xml:space="preserve"> (RESUBMITTED)</w:t>
+      </w:r>
     </w:p>
     <w:p>
       <w:pPr>
@@ -311,120 +319,13 @@
       </w:pPr>
       <m:oMathPara>
         <m:oMath>
-          <m:acc>
-            <m:accPr>
-              <m:ctrlPr>
-                <w:rPr>
-                  <w:rFonts w:ascii="Cambria Math" w:hAnsi="Cambria Math" w:cs="Calibri"/>
-                  <w:bCs/>
-                  <w:i/>
-                  <w:lang w:val="en-US"/>
-                </w:rPr>
-              </m:ctrlPr>
-            </m:accPr>
-            <m:e>
-              <m:r>
-                <w:rPr>
-                  <w:rFonts w:ascii="Cambria Math" w:hAnsi="Cambria Math" w:cs="Calibri"/>
-                  <w:lang w:val="en-US"/>
-                </w:rPr>
-                <m:t>V</m:t>
-              </m:r>
-            </m:e>
-          </m:acc>
-          <m:d>
-            <m:dPr>
-              <m:ctrlPr>
-                <w:rPr>
-                  <w:rFonts w:ascii="Cambria Math" w:hAnsi="Cambria Math" w:cs="Calibri"/>
-                  <w:bCs/>
-                  <w:i/>
-                  <w:lang w:val="en-US"/>
-                </w:rPr>
-              </m:ctrlPr>
-            </m:dPr>
-            <m:e>
-              <m:sSub>
-                <m:sSubPr>
-                  <m:ctrlPr>
-                    <w:rPr>
-                      <w:rFonts w:ascii="Cambria Math" w:hAnsi="Cambria Math" w:cs="Calibri"/>
-                      <w:bCs/>
-                      <w:i/>
-                      <w:lang w:val="en-US"/>
-                    </w:rPr>
-                  </m:ctrlPr>
-                </m:sSubPr>
-                <m:e>
-                  <m:r>
-                    <w:rPr>
-                      <w:rFonts w:ascii="Cambria Math" w:hAnsi="Cambria Math" w:cs="Calibri"/>
-                      <w:lang w:val="en-US"/>
-                    </w:rPr>
-                    <m:t>s</m:t>
-                  </m:r>
-                </m:e>
-                <m:sub>
-                  <m:r>
-                    <w:rPr>
-                      <w:rFonts w:ascii="Cambria Math" w:hAnsi="Cambria Math" w:cs="Calibri"/>
-                      <w:lang w:val="en-US"/>
-                    </w:rPr>
-                    <m:t>k</m:t>
-                  </m:r>
-                </m:sub>
-              </m:sSub>
-            </m:e>
-          </m:d>
           <m:r>
             <w:rPr>
               <w:rFonts w:ascii="Cambria Math" w:hAnsi="Cambria Math" w:cs="Calibri"/>
               <w:lang w:val="en-US"/>
             </w:rPr>
-            <m:t>=</m:t>
+            <m:t>V</m:t>
           </m:r>
-          <m:d>
-            <m:dPr>
-              <m:ctrlPr>
-                <w:rPr>
-                  <w:rFonts w:ascii="Cambria Math" w:hAnsi="Cambria Math" w:cs="Calibri"/>
-                  <w:bCs/>
-                  <w:i/>
-                  <w:lang w:val="en-US"/>
-                </w:rPr>
-              </m:ctrlPr>
-            </m:dPr>
-            <m:e>
-              <m:r>
-                <w:rPr>
-                  <w:rFonts w:ascii="Cambria Math" w:hAnsi="Cambria Math" w:cs="Calibri"/>
-                  <w:lang w:val="en-US"/>
-                </w:rPr>
-                <m:t>1-η</m:t>
-              </m:r>
-            </m:e>
-          </m:d>
-          <m:acc>
-            <m:accPr>
-              <m:ctrlPr>
-                <w:rPr>
-                  <w:rFonts w:ascii="Cambria Math" w:hAnsi="Cambria Math" w:cs="Calibri"/>
-                  <w:bCs/>
-                  <w:i/>
-                  <w:lang w:val="en-US"/>
-                </w:rPr>
-              </m:ctrlPr>
-            </m:accPr>
-            <m:e>
-              <m:r>
-                <w:rPr>
-                  <w:rFonts w:ascii="Cambria Math" w:hAnsi="Cambria Math" w:cs="Calibri"/>
-                  <w:lang w:val="en-US"/>
-                </w:rPr>
-                <m:t>V</m:t>
-              </m:r>
-            </m:e>
-          </m:acc>
           <m:d>
             <m:dPr>
               <m:ctrlPr>
@@ -474,68 +375,70 @@
               <w:rFonts w:ascii="Cambria Math" w:hAnsi="Cambria Math" w:cs="Calibri"/>
               <w:lang w:val="en-US"/>
             </w:rPr>
-            <m:t>+ η</m:t>
+            <m:t>=</m:t>
           </m:r>
-          <m:sSup>
-            <m:sSupPr>
+          <m:nary>
+            <m:naryPr>
+              <m:chr m:val="∑"/>
+              <m:limLoc m:val="undOvr"/>
               <m:ctrlPr>
                 <w:rPr>
                   <w:rFonts w:ascii="Cambria Math" w:hAnsi="Cambria Math" w:cs="Calibri"/>
-                  <w:bCs/>
                   <w:i/>
                   <w:lang w:val="en-US"/>
                 </w:rPr>
               </m:ctrlPr>
-            </m:sSupPr>
-            <m:e>
+            </m:naryPr>
+            <m:sub>
               <m:r>
                 <w:rPr>
                   <w:rFonts w:ascii="Cambria Math" w:hAnsi="Cambria Math" w:cs="Calibri"/>
                   <w:lang w:val="en-US"/>
                 </w:rPr>
-                <m:t>γ</m:t>
+                <m:t>k=0</m:t>
               </m:r>
-            </m:e>
+            </m:sub>
             <m:sup>
               <m:r>
                 <w:rPr>
                   <w:rFonts w:ascii="Cambria Math" w:hAnsi="Cambria Math" w:cs="Calibri"/>
                   <w:lang w:val="en-US"/>
                 </w:rPr>
-                <m:t>n</m:t>
+                <m:t>∞</m:t>
               </m:r>
             </m:sup>
-          </m:sSup>
-          <m:sSub>
-            <m:sSubPr>
-              <m:ctrlPr>
-                <w:rPr>
-                  <w:rFonts w:ascii="Cambria Math" w:hAnsi="Cambria Math" w:cs="Calibri"/>
-                  <w:bCs/>
-                  <w:i/>
-                  <w:lang w:val="en-US"/>
-                </w:rPr>
-              </m:ctrlPr>
-            </m:sSubPr>
             <m:e>
-              <m:r>
-                <w:rPr>
-                  <w:rFonts w:ascii="Cambria Math" w:hAnsi="Cambria Math" w:cs="Calibri"/>
-                  <w:lang w:val="en-US"/>
-                </w:rPr>
-                <m:t>r</m:t>
-              </m:r>
+              <m:sSub>
+                <m:sSubPr>
+                  <m:ctrlPr>
+                    <w:rPr>
+                      <w:rFonts w:ascii="Cambria Math" w:hAnsi="Cambria Math" w:cs="Calibri"/>
+                      <w:i/>
+                      <w:lang w:val="en-US"/>
+                    </w:rPr>
+                  </m:ctrlPr>
+                </m:sSubPr>
+                <m:e>
+                  <m:r>
+                    <w:rPr>
+                      <w:rFonts w:ascii="Cambria Math" w:hAnsi="Cambria Math" w:cs="Calibri"/>
+                      <w:lang w:val="en-US"/>
+                    </w:rPr>
+                    <m:t>r</m:t>
+                  </m:r>
+                </m:e>
+                <m:sub>
+                  <m:r>
+                    <w:rPr>
+                      <w:rFonts w:ascii="Cambria Math" w:hAnsi="Cambria Math" w:cs="Calibri"/>
+                      <w:lang w:val="en-US"/>
+                    </w:rPr>
+                    <m:t>t+k</m:t>
+                  </m:r>
+                </m:sub>
+              </m:sSub>
             </m:e>
-            <m:sub>
-              <m:r>
-                <w:rPr>
-                  <w:rFonts w:ascii="Cambria Math" w:hAnsi="Cambria Math" w:cs="Calibri"/>
-                  <w:lang w:val="en-US"/>
-                </w:rPr>
-                <m:t>k+m</m:t>
-              </m:r>
-            </m:sub>
-          </m:sSub>
+          </m:nary>
         </m:oMath>
       </m:oMathPara>
     </w:p>
@@ -550,27 +453,13 @@
       </w:pPr>
       <m:oMathPara>
         <m:oMath>
-          <m:acc>
-            <m:accPr>
-              <m:ctrlPr>
-                <w:rPr>
-                  <w:rFonts w:ascii="Cambria Math" w:hAnsi="Cambria Math" w:cs="Calibri"/>
-                  <w:bCs/>
-                  <w:i/>
-                  <w:lang w:val="en-US"/>
-                </w:rPr>
-              </m:ctrlPr>
-            </m:accPr>
-            <m:e>
-              <m:r>
-                <w:rPr>
-                  <w:rFonts w:ascii="Cambria Math" w:hAnsi="Cambria Math" w:cs="Calibri"/>
-                  <w:lang w:val="en-US"/>
-                </w:rPr>
-                <m:t>Q</m:t>
-              </m:r>
-            </m:e>
-          </m:acc>
+          <m:r>
+            <w:rPr>
+              <w:rFonts w:ascii="Cambria Math" w:hAnsi="Cambria Math" w:cs="Calibri"/>
+              <w:lang w:val="en-US"/>
+            </w:rPr>
+            <m:t>Q</m:t>
+          </m:r>
           <m:d>
             <m:dPr>
               <m:ctrlPr>
@@ -620,36 +509,13 @@
                 </w:rPr>
                 <m:t>,</m:t>
               </m:r>
-              <m:sSub>
-                <m:sSubPr>
-                  <m:ctrlPr>
-                    <w:rPr>
-                      <w:rFonts w:ascii="Cambria Math" w:hAnsi="Cambria Math" w:cs="Calibri"/>
-                      <w:bCs/>
-                      <w:i/>
-                      <w:lang w:val="en-US"/>
-                    </w:rPr>
-                  </m:ctrlPr>
-                </m:sSubPr>
-                <m:e>
-                  <m:r>
-                    <w:rPr>
-                      <w:rFonts w:ascii="Cambria Math" w:hAnsi="Cambria Math" w:cs="Calibri"/>
-                      <w:lang w:val="en-US"/>
-                    </w:rPr>
-                    <m:t>a</m:t>
-                  </m:r>
-                </m:e>
-                <m:sub>
-                  <m:r>
-                    <w:rPr>
-                      <w:rFonts w:ascii="Cambria Math" w:hAnsi="Cambria Math" w:cs="Calibri"/>
-                      <w:lang w:val="en-US"/>
-                    </w:rPr>
-                    <m:t>j</m:t>
-                  </m:r>
-                </m:sub>
-              </m:sSub>
+              <m:r>
+                <w:rPr>
+                  <w:rFonts w:ascii="Cambria Math" w:hAnsi="Cambria Math" w:cs="Calibri"/>
+                  <w:lang w:val="en-US"/>
+                </w:rPr>
+                <m:t>a</m:t>
+              </m:r>
             </m:e>
           </m:d>
           <m:r>
@@ -659,48 +525,13 @@
             </w:rPr>
             <m:t>=</m:t>
           </m:r>
-          <m:d>
-            <m:dPr>
-              <m:ctrlPr>
-                <w:rPr>
-                  <w:rFonts w:ascii="Cambria Math" w:hAnsi="Cambria Math" w:cs="Calibri"/>
-                  <w:bCs/>
-                  <w:i/>
-                  <w:lang w:val="en-US"/>
-                </w:rPr>
-              </m:ctrlPr>
-            </m:dPr>
-            <m:e>
-              <m:r>
-                <w:rPr>
-                  <w:rFonts w:ascii="Cambria Math" w:hAnsi="Cambria Math" w:cs="Calibri"/>
-                  <w:lang w:val="en-US"/>
-                </w:rPr>
-                <m:t>1-η</m:t>
-              </m:r>
-            </m:e>
-          </m:d>
-          <m:acc>
-            <m:accPr>
-              <m:ctrlPr>
-                <w:rPr>
-                  <w:rFonts w:ascii="Cambria Math" w:hAnsi="Cambria Math" w:cs="Calibri"/>
-                  <w:bCs/>
-                  <w:i/>
-                  <w:lang w:val="en-US"/>
-                </w:rPr>
-              </m:ctrlPr>
-            </m:accPr>
-            <m:e>
-              <m:r>
-                <w:rPr>
-                  <w:rFonts w:ascii="Cambria Math" w:hAnsi="Cambria Math" w:cs="Calibri"/>
-                  <w:lang w:val="en-US"/>
-                </w:rPr>
-                <m:t>Q</m:t>
-              </m:r>
-            </m:e>
-          </m:acc>
+          <m:r>
+            <w:rPr>
+              <w:rFonts w:ascii="Cambria Math" w:hAnsi="Cambria Math" w:cs="Calibri"/>
+              <w:lang w:val="en-US"/>
+            </w:rPr>
+            <m:t>r</m:t>
+          </m:r>
           <m:d>
             <m:dPr>
               <m:ctrlPr>
@@ -750,36 +581,13 @@
                 </w:rPr>
                 <m:t>,</m:t>
               </m:r>
-              <m:sSub>
-                <m:sSubPr>
-                  <m:ctrlPr>
-                    <w:rPr>
-                      <w:rFonts w:ascii="Cambria Math" w:hAnsi="Cambria Math" w:cs="Calibri"/>
-                      <w:bCs/>
-                      <w:i/>
-                      <w:lang w:val="en-US"/>
-                    </w:rPr>
-                  </m:ctrlPr>
-                </m:sSubPr>
-                <m:e>
-                  <m:r>
-                    <w:rPr>
-                      <w:rFonts w:ascii="Cambria Math" w:hAnsi="Cambria Math" w:cs="Calibri"/>
-                      <w:lang w:val="en-US"/>
-                    </w:rPr>
-                    <m:t>a</m:t>
-                  </m:r>
-                </m:e>
-                <m:sub>
-                  <m:r>
-                    <w:rPr>
-                      <w:rFonts w:ascii="Cambria Math" w:hAnsi="Cambria Math" w:cs="Calibri"/>
-                      <w:lang w:val="en-US"/>
-                    </w:rPr>
-                    <m:t>j</m:t>
-                  </m:r>
-                </m:sub>
-              </m:sSub>
+              <m:r>
+                <w:rPr>
+                  <w:rFonts w:ascii="Cambria Math" w:hAnsi="Cambria Math" w:cs="Calibri"/>
+                  <w:lang w:val="en-US"/>
+                </w:rPr>
+                <m:t>a</m:t>
+              </m:r>
             </m:e>
           </m:d>
           <m:r>
@@ -787,7 +595,57 @@
               <w:rFonts w:ascii="Cambria Math" w:hAnsi="Cambria Math" w:cs="Calibri"/>
               <w:lang w:val="en-US"/>
             </w:rPr>
-            <m:t xml:space="preserve">+η(r+γ </m:t>
+            <m:t>+</m:t>
+          </m:r>
+          <m:r>
+            <w:rPr>
+              <w:rFonts w:ascii="Cambria Math" w:hAnsi="Cambria Math" w:cs="Calibri"/>
+              <w:lang w:val="en-US"/>
+            </w:rPr>
+            <m:t xml:space="preserve"> </m:t>
+          </m:r>
+          <m:r>
+            <w:rPr>
+              <w:rFonts w:ascii="Cambria Math" w:hAnsi="Cambria Math" w:cs="Calibri"/>
+              <w:lang w:val="en-US"/>
+            </w:rPr>
+            <m:t>γ</m:t>
+          </m:r>
+          <m:sSup>
+            <m:sSupPr>
+              <m:ctrlPr>
+                <w:rPr>
+                  <w:rFonts w:ascii="Cambria Math" w:hAnsi="Cambria Math" w:cs="Calibri"/>
+                  <w:i/>
+                  <w:lang w:val="en-US"/>
+                </w:rPr>
+              </m:ctrlPr>
+            </m:sSupPr>
+            <m:e>
+              <m:r>
+                <w:rPr>
+                  <w:rFonts w:ascii="Cambria Math" w:hAnsi="Cambria Math" w:cs="Calibri"/>
+                  <w:lang w:val="en-US"/>
+                </w:rPr>
+                <m:t>V</m:t>
+              </m:r>
+            </m:e>
+            <m:sup>
+              <m:r>
+                <w:rPr>
+                  <w:rFonts w:ascii="Cambria Math" w:hAnsi="Cambria Math" w:cs="Calibri"/>
+                  <w:lang w:val="en-US"/>
+                </w:rPr>
+                <m:t>*</m:t>
+              </m:r>
+            </m:sup>
+          </m:sSup>
+          <m:r>
+            <w:rPr>
+              <w:rFonts w:ascii="Cambria Math" w:hAnsi="Cambria Math" w:cs="Calibri"/>
+              <w:lang w:val="en-US"/>
+            </w:rPr>
+            <m:t>(</m:t>
           </m:r>
           <m:sSub>
             <m:sSubPr>
@@ -806,7 +664,7 @@
                   <w:rFonts w:ascii="Cambria Math" w:hAnsi="Cambria Math" w:cs="Calibri"/>
                   <w:lang w:val="en-US"/>
                 </w:rPr>
-                <m:t>max</m:t>
+                <m:t>s</m:t>
               </m:r>
             </m:e>
             <m:sub>
@@ -815,82 +673,17 @@
                   <w:rFonts w:ascii="Cambria Math" w:hAnsi="Cambria Math" w:cs="Calibri"/>
                   <w:lang w:val="en-US"/>
                 </w:rPr>
-                <m:t>a</m:t>
+                <m:t>k</m:t>
               </m:r>
-            </m:sub>
-          </m:sSub>
-          <m:acc>
-            <m:accPr>
-              <m:ctrlPr>
-                <w:rPr>
-                  <w:rFonts w:ascii="Cambria Math" w:hAnsi="Cambria Math" w:cs="Calibri"/>
-                  <w:bCs/>
-                  <w:i/>
-                  <w:lang w:val="en-US"/>
-                </w:rPr>
-              </m:ctrlPr>
-            </m:accPr>
-            <m:e>
               <m:r>
                 <w:rPr>
                   <w:rFonts w:ascii="Cambria Math" w:hAnsi="Cambria Math" w:cs="Calibri"/>
                   <w:lang w:val="en-US"/>
                 </w:rPr>
-                <m:t>Q</m:t>
+                <m:t>+1</m:t>
               </m:r>
-            </m:e>
-          </m:acc>
-          <m:d>
-            <m:dPr>
-              <m:ctrlPr>
-                <w:rPr>
-                  <w:rFonts w:ascii="Cambria Math" w:hAnsi="Cambria Math" w:cs="Calibri"/>
-                  <w:bCs/>
-                  <w:i/>
-                  <w:lang w:val="en-US"/>
-                </w:rPr>
-              </m:ctrlPr>
-            </m:dPr>
-            <m:e>
-              <m:sSub>
-                <m:sSubPr>
-                  <m:ctrlPr>
-                    <w:rPr>
-                      <w:rFonts w:ascii="Cambria Math" w:hAnsi="Cambria Math" w:cs="Calibri"/>
-                      <w:bCs/>
-                      <w:i/>
-                      <w:lang w:val="en-US"/>
-                    </w:rPr>
-                  </m:ctrlPr>
-                </m:sSubPr>
-                <m:e>
-                  <m:r>
-                    <w:rPr>
-                      <w:rFonts w:ascii="Cambria Math" w:hAnsi="Cambria Math" w:cs="Calibri"/>
-                      <w:lang w:val="en-US"/>
-                    </w:rPr>
-                    <m:t>s</m:t>
-                  </m:r>
-                </m:e>
-                <m:sub>
-                  <m:r>
-                    <w:rPr>
-                      <w:rFonts w:ascii="Cambria Math" w:hAnsi="Cambria Math" w:cs="Calibri"/>
-                      <w:lang w:val="en-US"/>
-                    </w:rPr>
-                    <m:t>k+1</m:t>
-                  </m:r>
-                </m:sub>
-              </m:sSub>
-              <m:r>
-                <w:rPr>
-                  <w:rFonts w:ascii="Cambria Math" w:hAnsi="Cambria Math" w:cs="Calibri"/>
-                  <w:lang w:val="en-US"/>
-                </w:rPr>
-                <m:t>,a</m:t>
-              </m:r>
-            </m:e>
-          </m:d>
+            </m:sub>
+          </m:sSub>
           <m:r>
             <w:rPr>
               <w:rFonts w:ascii="Cambria Math" w:hAnsi="Cambria Math" w:cs="Calibri"/>
@@ -933,24 +726,23 @@
           <w:bCs/>
           <w:lang w:val="en-US"/>
         </w:rPr>
-        <w:t xml:space="preserve"> is the discount factor and </w:t>
-      </w:r>
-      <m:oMath>
-        <m:r>
-          <w:rPr>
-            <w:rFonts w:ascii="Cambria Math" w:hAnsi="Cambria Math" w:cs="Calibri"/>
-            <w:lang w:val="en-US"/>
-          </w:rPr>
-          <m:t>η</m:t>
-        </m:r>
-      </m:oMath>
-      <w:r>
-        <w:rPr>
-          <w:rFonts w:cs="Calibri"/>
-          <w:bCs/>
-          <w:lang w:val="en-US"/>
-        </w:rPr>
-        <w:t xml:space="preserve"> is the learning rate and take values between 0 and 1.</w:t>
+        <w:t xml:space="preserve"> is the discount factor and take</w:t>
+      </w:r>
+      <w:r>
+        <w:rPr>
+          <w:rFonts w:cs="Calibri"/>
+          <w:bCs/>
+          <w:lang w:val="en-US"/>
+        </w:rPr>
+        <w:t>s</w:t>
+      </w:r>
+      <w:r>
+        <w:rPr>
+          <w:rFonts w:cs="Calibri"/>
+          <w:bCs/>
+          <w:lang w:val="en-US"/>
+        </w:rPr>
+        <w:t xml:space="preserve"> values between 0 and 1.</w:t>
       </w:r>
       <w:r>
         <w:rPr>
@@ -987,43 +779,117 @@
         </w:rPr>
         <w:t>is the reward</w:t>
       </w:r>
-    </w:p>
-    <w:p>
-      <w:pPr>
-        <w:pStyle w:val="ListParagraph"/>
-        <w:rPr>
-          <w:rFonts w:cs="Calibri"/>
-          <w:bCs/>
-          <w:lang w:val="en-US"/>
-        </w:rPr>
-      </w:pPr>
-    </w:p>
-    <w:p>
-      <w:pPr>
-        <w:pStyle w:val="ListParagraph"/>
-        <w:rPr>
-          <w:rFonts w:cs="Calibri"/>
-          <w:bCs/>
-          <w:lang w:val="en-US"/>
-        </w:rPr>
-      </w:pPr>
-    </w:p>
-    <w:p>
-      <w:pPr>
-        <w:pStyle w:val="ListParagraph"/>
-        <w:rPr>
-          <w:rFonts w:cs="Calibri"/>
-          <w:bCs/>
-          <w:lang w:val="en-US"/>
-        </w:rPr>
-      </w:pPr>
-      <w:r>
-        <w:rPr>
-          <w:rFonts w:cs="Calibri"/>
-          <w:bCs/>
-          <w:lang w:val="en-US"/>
-        </w:rPr>
-        <w:t>V is a function that calculates the expected reward</w:t>
+      <w:r>
+        <w:rPr>
+          <w:rFonts w:cs="Calibri"/>
+          <w:bCs/>
+          <w:lang w:val="en-US"/>
+        </w:rPr>
+        <w:t xml:space="preserve"> and </w:t>
+      </w:r>
+      <m:oMath>
+        <m:sSup>
+          <m:sSupPr>
+            <m:ctrlPr>
+              <w:rPr>
+                <w:rFonts w:ascii="Cambria Math" w:hAnsi="Cambria Math" w:cs="Calibri"/>
+                <w:bCs/>
+                <w:i/>
+                <w:lang w:val="en-US"/>
+              </w:rPr>
+            </m:ctrlPr>
+          </m:sSupPr>
+          <m:e>
+            <m:r>
+              <w:rPr>
+                <w:rFonts w:ascii="Cambria Math" w:hAnsi="Cambria Math" w:cs="Calibri"/>
+                <w:lang w:val="en-US"/>
+              </w:rPr>
+              <m:t>V</m:t>
+            </m:r>
+          </m:e>
+          <m:sup>
+            <m:r>
+              <w:rPr>
+                <w:rFonts w:ascii="Cambria Math" w:hAnsi="Cambria Math" w:cs="Calibri"/>
+                <w:lang w:val="en-US"/>
+              </w:rPr>
+              <m:t>*</m:t>
+            </m:r>
+          </m:sup>
+        </m:sSup>
+        <m:d>
+          <m:dPr>
+            <m:ctrlPr>
+              <w:rPr>
+                <w:rFonts w:ascii="Cambria Math" w:hAnsi="Cambria Math" w:cs="Calibri"/>
+                <w:bCs/>
+                <w:i/>
+                <w:lang w:val="en-US"/>
+              </w:rPr>
+            </m:ctrlPr>
+          </m:dPr>
+          <m:e>
+            <m:r>
+              <w:rPr>
+                <w:rFonts w:ascii="Cambria Math" w:hAnsi="Cambria Math" w:cs="Calibri"/>
+                <w:lang w:val="en-US"/>
+              </w:rPr>
+              <m:t>s</m:t>
+            </m:r>
+          </m:e>
+        </m:d>
+      </m:oMath>
+      <w:r>
+        <w:rPr>
+          <w:rFonts w:cs="Calibri"/>
+          <w:bCs/>
+          <w:lang w:val="en-US"/>
+        </w:rPr>
+        <w:t xml:space="preserve"> is the maximum value of the Q function in a state s with respect to the action taken.</w:t>
+      </w:r>
+    </w:p>
+    <w:p>
+      <w:pPr>
+        <w:rPr>
+          <w:rFonts w:cs="Calibri"/>
+          <w:bCs/>
+          <w:lang w:val="en-US"/>
+        </w:rPr>
+      </w:pPr>
+    </w:p>
+    <w:p>
+      <w:pPr>
+        <w:pStyle w:val="ListParagraph"/>
+        <w:rPr>
+          <w:rFonts w:cs="Calibri"/>
+          <w:bCs/>
+          <w:lang w:val="en-US"/>
+        </w:rPr>
+      </w:pPr>
+      <w:r>
+        <w:rPr>
+          <w:rFonts w:cs="Calibri"/>
+          <w:bCs/>
+          <w:lang w:val="en-US"/>
+        </w:rPr>
+        <w:t>V is a function that calculates the expected</w:t>
+      </w:r>
+      <w:r>
+        <w:rPr>
+          <w:rFonts w:cs="Calibri"/>
+          <w:bCs/>
+          <w:lang w:val="en-US"/>
+        </w:rPr>
+        <w:t xml:space="preserve"> accumulated</w:t>
+      </w:r>
+      <w:r>
+        <w:rPr>
+          <w:rFonts w:cs="Calibri"/>
+          <w:bCs/>
+          <w:lang w:val="en-US"/>
+        </w:rPr>
+        <w:t xml:space="preserve"> reward</w:t>
       </w:r>
       <w:r>
         <w:rPr>
@@ -1079,15 +945,71 @@
           <w:bCs/>
           <w:lang w:val="en-US"/>
         </w:rPr>
-        <w:t xml:space="preserve"> for another state</w:t>
-      </w:r>
-      <w:r>
-        <w:rPr>
-          <w:rFonts w:cs="Calibri"/>
-          <w:bCs/>
-          <w:lang w:val="en-US"/>
-        </w:rPr>
-        <w:t>. This function focuses on the reward from one state to the next. The Q-function evaluates the expected reward for each action in each state and returns the maximum reward for that action. For a given state, the Q-function calculates the reward for the different actions available and will return the action that yields the best reward.</w:t>
+        <w:t xml:space="preserve"> </w:t>
+      </w:r>
+      <w:r>
+        <w:rPr>
+          <w:rFonts w:cs="Calibri"/>
+          <w:bCs/>
+          <w:lang w:val="en-US"/>
+        </w:rPr>
+        <w:t>by following a certain policy</w:t>
+      </w:r>
+      <w:r>
+        <w:rPr>
+          <w:rFonts w:cs="Calibri"/>
+          <w:bCs/>
+          <w:lang w:val="en-US"/>
+        </w:rPr>
+        <w:t xml:space="preserve">. </w:t>
+      </w:r>
+      <w:r>
+        <w:rPr>
+          <w:rFonts w:cs="Calibri"/>
+          <w:bCs/>
+          <w:lang w:val="en-US"/>
+        </w:rPr>
+        <w:t>By choosing the maximum value of V for every state, we choose the optimal policy. The values of V are unknown at the start of the exploration</w:t>
+      </w:r>
+      <w:r>
+        <w:rPr>
+          <w:rFonts w:cs="Calibri"/>
+          <w:bCs/>
+          <w:lang w:val="en-US"/>
+        </w:rPr>
+        <w:t>. The Q-function evaluates the expected reward for each action in each state</w:t>
+      </w:r>
+      <w:r>
+        <w:rPr>
+          <w:rFonts w:cs="Calibri"/>
+          <w:bCs/>
+          <w:lang w:val="en-US"/>
+        </w:rPr>
+        <w:t xml:space="preserve">. In order to find the optimal policy, we return the maximum value for this. </w:t>
+      </w:r>
+      <w:r>
+        <w:rPr>
+          <w:rFonts w:cs="Calibri"/>
+          <w:bCs/>
+          <w:lang w:val="en-US"/>
+        </w:rPr>
+        <w:t>For a given state, the Q-function calculates the reward for the different actions available and will return the action that yields the best reward</w:t>
+      </w:r>
+      <w:r>
+        <w:rPr>
+          <w:rFonts w:cs="Calibri"/>
+          <w:bCs/>
+          <w:lang w:val="en-US"/>
+        </w:rPr>
+        <w:t xml:space="preserve"> when we look for the optimal policy</w:t>
+      </w:r>
+      <w:r>
+        <w:rPr>
+          <w:rFonts w:cs="Calibri"/>
+          <w:bCs/>
+          <w:lang w:val="en-US"/>
+        </w:rPr>
+        <w:t>.</w:t>
       </w:r>
     </w:p>
     <w:p>
@@ -1917,32 +1839,41 @@
         </w:rPr>
         <w:t xml:space="preserve">escribe your implementation, especially how you hinder the robot from exiting through the borders of a world. </w:t>
       </w:r>
-    </w:p>
-    <w:p>
-      <w:pPr>
-        <w:pStyle w:val="ListParagraph"/>
-        <w:rPr>
-          <w:rFonts w:cs="Calibri"/>
-          <w:bCs/>
-          <w:lang w:val="en-US"/>
-        </w:rPr>
-      </w:pPr>
-    </w:p>
-    <w:p>
-      <w:pPr>
-        <w:pStyle w:val="ListParagraph"/>
-        <w:rPr>
-          <w:rFonts w:cs="Calibri"/>
-          <w:bCs/>
-          <w:lang w:val="en-US"/>
-        </w:rPr>
-      </w:pPr>
-      <w:r>
-        <w:rPr>
-          <w:rFonts w:cs="Calibri"/>
-          <w:bCs/>
-          <w:lang w:val="en-US"/>
-        </w:rPr>
+      <w:r>
+        <w:rPr>
+          <w:rFonts w:cs="Calibri"/>
+          <w:b/>
+          <w:lang w:val="en-US"/>
+        </w:rPr>
+        <w:t>(RESUBMIT EXPLORATION STRATEGY HERE)</w:t>
+      </w:r>
+    </w:p>
+    <w:p>
+      <w:pPr>
+        <w:pStyle w:val="ListParagraph"/>
+        <w:rPr>
+          <w:rFonts w:cs="Calibri"/>
+          <w:bCs/>
+          <w:lang w:val="en-US"/>
+        </w:rPr>
+      </w:pPr>
+    </w:p>
+    <w:p>
+      <w:pPr>
+        <w:pStyle w:val="ListParagraph"/>
+        <w:rPr>
+          <w:rFonts w:cs="Calibri"/>
+          <w:bCs/>
+          <w:lang w:val="en-US"/>
+        </w:rPr>
+      </w:pPr>
+      <w:r>
+        <w:rPr>
+          <w:rFonts w:cs="Calibri"/>
+          <w:bCs/>
+          <w:lang w:val="en-US"/>
+        </w:rPr>
+        <w:lastRenderedPageBreak/>
         <w:t xml:space="preserve">We initialize our Q matrix with random numbers ranging from 0 to 1 and set the borders as -infinite in order to dissuade our agent from exiting the limits of the board. Setting those values to the borders prevents our agent from choosing the action that would lead them out as the penalty for that movement will be – infinite. We then implement </w:t>
       </w:r>
       <w:r>
@@ -1951,16 +1882,141 @@
           <w:bCs/>
           <w:lang w:val="en-US"/>
         </w:rPr>
-        <w:t xml:space="preserve">a loop over several </w:t>
-      </w:r>
-      <w:r>
-        <w:rPr>
-          <w:rFonts w:cs="Calibri"/>
-          <w:bCs/>
-          <w:lang w:val="en-US"/>
-        </w:rPr>
-        <w:lastRenderedPageBreak/>
-        <w:t>episodes (times the agent tries to reach the goal). While the agent isn’t in the goal and that the next step is valid, we implement the Q function update and keep on feeding the next state to our agent as well as its reward.</w:t>
+        <w:t>a loop over several episodes (times the agent tries to reach the goal). While the agent isn’t in the goal and that the next step is valid, we implement the Q function update and keep on feeding the next state to our agent as well as its reward.</w:t>
+      </w:r>
+    </w:p>
+    <w:p>
+      <w:pPr>
+        <w:pStyle w:val="ListParagraph"/>
+        <w:rPr>
+          <w:rFonts w:cs="Calibri"/>
+          <w:bCs/>
+          <w:lang w:val="en-US"/>
+        </w:rPr>
+      </w:pPr>
+    </w:p>
+    <w:p>
+      <w:pPr>
+        <w:pStyle w:val="ListParagraph"/>
+        <w:rPr>
+          <w:rFonts w:cs="Calibri"/>
+          <w:bCs/>
+          <w:lang w:val="en-US"/>
+        </w:rPr>
+      </w:pPr>
+      <w:r>
+        <w:rPr>
+          <w:rFonts w:cs="Calibri"/>
+          <w:bCs/>
+          <w:lang w:val="en-US"/>
+        </w:rPr>
+        <w:t>We set our discount and learning rates heuristically, whereas the value of the exploration factor decreases as the we go further into the number of episodes. We set up epsilon such that:</w:t>
+      </w:r>
+    </w:p>
+    <w:p>
+      <w:pPr>
+        <w:pStyle w:val="ListParagraph"/>
+        <w:rPr>
+          <w:rFonts w:cs="Calibri"/>
+          <w:bCs/>
+          <w:lang w:val="en-US"/>
+        </w:rPr>
+      </w:pPr>
+      <m:oMathPara>
+        <m:oMath>
+          <m:r>
+            <w:rPr>
+              <w:rFonts w:ascii="Cambria Math" w:hAnsi="Cambria Math" w:cs="Calibri"/>
+              <w:lang w:val="en-US"/>
+            </w:rPr>
+            <m:t>ε=</m:t>
+          </m:r>
+          <m:r>
+            <w:rPr>
+              <w:rFonts w:ascii="Cambria Math" w:hAnsi="Cambria Math" w:cs="Calibri"/>
+              <w:lang w:val="en-US"/>
+            </w:rPr>
+            <m:t>1-</m:t>
+          </m:r>
+          <m:r>
+            <w:rPr>
+              <w:rFonts w:ascii="Cambria Math" w:hAnsi="Cambria Math" w:cs="Calibri"/>
+              <w:lang w:val="en-US"/>
+            </w:rPr>
+            <m:t xml:space="preserve"> </m:t>
+          </m:r>
+          <m:f>
+            <m:fPr>
+              <m:ctrlPr>
+                <w:rPr>
+                  <w:rFonts w:ascii="Cambria Math" w:hAnsi="Cambria Math" w:cs="Calibri"/>
+                  <w:bCs/>
+                  <w:i/>
+                  <w:lang w:val="en-US"/>
+                </w:rPr>
+              </m:ctrlPr>
+            </m:fPr>
+            <m:num>
+              <m:r>
+                <w:rPr>
+                  <w:rFonts w:ascii="Cambria Math" w:hAnsi="Cambria Math" w:cs="Calibri"/>
+                  <w:lang w:val="en-US"/>
+                </w:rPr>
+                <m:t>episode_number</m:t>
+              </m:r>
+            </m:num>
+            <m:den>
+              <m:sSub>
+                <m:sSubPr>
+                  <m:ctrlPr>
+                    <w:rPr>
+                      <w:rFonts w:ascii="Cambria Math" w:hAnsi="Cambria Math" w:cs="Calibri"/>
+                      <w:bCs/>
+                      <w:i/>
+                      <w:lang w:val="en-US"/>
+                    </w:rPr>
+                  </m:ctrlPr>
+                </m:sSubPr>
+                <m:e>
+                  <m:r>
+                    <w:rPr>
+                      <w:rFonts w:ascii="Cambria Math" w:hAnsi="Cambria Math" w:cs="Calibri"/>
+                      <w:lang w:val="en-US"/>
+                    </w:rPr>
+                    <m:t>N</m:t>
+                  </m:r>
+                </m:e>
+                <m:sub>
+                  <m:r>
+                    <w:rPr>
+                      <w:rFonts w:ascii="Cambria Math" w:hAnsi="Cambria Math" w:cs="Calibri"/>
+                      <w:lang w:val="en-US"/>
+                    </w:rPr>
+                    <m:t>episode</m:t>
+                  </m:r>
+                </m:sub>
+              </m:sSub>
+            </m:den>
+          </m:f>
+        </m:oMath>
+      </m:oMathPara>
+    </w:p>
+    <w:p>
+      <w:pPr>
+        <w:pStyle w:val="ListParagraph"/>
+        <w:rPr>
+          <w:rFonts w:cs="Calibri"/>
+          <w:bCs/>
+          <w:lang w:val="en-US"/>
+        </w:rPr>
+      </w:pPr>
+      <w:r>
+        <w:rPr>
+          <w:rFonts w:cs="Calibri"/>
+          <w:bCs/>
+          <w:lang w:val="en-US"/>
+        </w:rPr>
+        <w:t>This value decreases as we perform reinforcement learning. In the beginning, the agent explores more and takes random actions more often whereas at the end of the training, the agent exploits more.</w:t>
       </w:r>
     </w:p>
     <w:p>
@@ -2319,6 +2375,14 @@
           <w:b/>
           <w:lang w:val="en-US"/>
         </w:rPr>
+        <w:t xml:space="preserve"> (RESUBMITTED END OF ANSWER)</w:t>
+      </w:r>
+      <w:r>
+        <w:rPr>
+          <w:rFonts w:cs="Calibri"/>
+          <w:b/>
+          <w:lang w:val="en-US"/>
+        </w:rPr>
         <w:br/>
       </w:r>
     </w:p>
@@ -2337,15 +2401,15 @@
           <w:bCs/>
           <w:lang w:val="en-US"/>
         </w:rPr>
-        <w:t>The second world presents no obstacle but there is a randomness in the policy chosen for each state. There is a 20% chance that the states “obstacle” from the previous world generate negative feedback. The agent does not go directly to the goal and avoids generally the location of the previous obstacle. This can be solved because there are enough states outside the area of randomness that yield good policies and V-function</w:t>
-      </w:r>
-      <w:r>
-        <w:rPr>
-          <w:rFonts w:cs="Calibri"/>
-          <w:bCs/>
-          <w:lang w:val="en-US"/>
-        </w:rPr>
-        <w:t>.</w:t>
+        <w:t xml:space="preserve">The second world presents no obstacle but there is a randomness in the policy chosen for each state. There is a 20% chance that the states “obstacle” from the previous world generate negative feedback. The agent does not go directly to the goal and avoids generally the location of the previous obstacle. </w:t>
+      </w:r>
+      <w:r>
+        <w:rPr>
+          <w:rFonts w:cs="Calibri"/>
+          <w:bCs/>
+          <w:lang w:val="en-US"/>
+        </w:rPr>
+        <w:t>We lower the learning rate so that when the agent encounters the random area, it keeps that information for longer and searches for other possible paths that yields more consistently higher reward to converge to a solution for the problem.</w:t>
       </w:r>
     </w:p>
     <w:p>
@@ -2604,6 +2668,14 @@
         </w:rPr>
         <w:t>What parameters did you use to solve this world? Plot the policy and the V-function.</w:t>
       </w:r>
+      <w:r>
+        <w:rPr>
+          <w:rFonts w:cs="Calibri"/>
+          <w:b/>
+          <w:lang w:val="en-US"/>
+        </w:rPr>
+        <w:t xml:space="preserve"> (RESUBMITTED POLICY DISCUSSION)</w:t>
+      </w:r>
     </w:p>
     <w:p>
       <w:pPr>
@@ -2723,7 +2795,6 @@
           <w:noProof/>
           <w:lang w:val="en-US"/>
         </w:rPr>
-        <w:lastRenderedPageBreak/>
         <w:drawing>
           <wp:inline distT="0" distB="0" distL="0" distR="0" wp14:anchorId="473AF002" wp14:editId="64575EC1">
             <wp:extent cx="3827167" cy="2857500"/>
@@ -2807,6 +2878,68 @@
     <w:p>
       <w:pPr>
         <w:pStyle w:val="ListParagraph"/>
+        <w:rPr>
+          <w:rFonts w:cs="Calibri"/>
+          <w:b/>
+          <w:lang w:val="en-US"/>
+        </w:rPr>
+      </w:pPr>
+    </w:p>
+    <w:p>
+      <w:pPr>
+        <w:pStyle w:val="ListParagraph"/>
+        <w:rPr>
+          <w:rFonts w:cs="Calibri"/>
+          <w:bCs/>
+          <w:lang w:val="en-US"/>
+        </w:rPr>
+      </w:pPr>
+      <w:r>
+        <w:rPr>
+          <w:rFonts w:cs="Calibri"/>
+          <w:bCs/>
+          <w:lang w:val="en-US"/>
+        </w:rPr>
+        <w:t>We obtain a good policy for every state and the shortcut yields the best result for this static world. The difference between this world and world 1 stems from the shape of the obstacle. It is more favorable (i.e it takes less steps) to move through the shortcut than to go around so the expected reward is higher</w:t>
+      </w:r>
+      <w:r>
+        <w:rPr>
+          <w:rFonts w:cs="Calibri"/>
+          <w:bCs/>
+          <w:lang w:val="en-US"/>
+        </w:rPr>
+        <w:t xml:space="preserve"> by taking this shortcut</w:t>
+      </w:r>
+      <w:r>
+        <w:rPr>
+          <w:rFonts w:cs="Calibri"/>
+          <w:bCs/>
+          <w:lang w:val="en-US"/>
+        </w:rPr>
+        <w:t xml:space="preserve"> in world 3.</w:t>
+      </w:r>
+      <w:r>
+        <w:rPr>
+          <w:rFonts w:cs="Calibri"/>
+          <w:bCs/>
+          <w:lang w:val="en-US"/>
+        </w:rPr>
+        <w:t xml:space="preserve"> Given that our exploration policy is greedy at the start and exploits further in, it explores more of the parameter space and can yield different paths to the goal that exploit the shortcut, but also provide a solution to go around the obstacle.</w:t>
+      </w:r>
+    </w:p>
+    <w:p>
+      <w:pPr>
+        <w:pStyle w:val="ListParagraph"/>
+        <w:rPr>
+          <w:rFonts w:cs="Calibri"/>
+          <w:bCs/>
+          <w:lang w:val="en-US"/>
+        </w:rPr>
+      </w:pPr>
+    </w:p>
+    <w:p>
+      <w:pPr>
+        <w:pStyle w:val="ListParagraph"/>
         <w:numPr>
           <w:ilvl w:val="0"/>
           <w:numId w:val="3"/>
@@ -2889,33 +3022,94 @@
         </w:rPr>
         <w:t>What parameters did you use to solve this world? Plot the policy and the V-function.</w:t>
       </w:r>
-    </w:p>
-    <w:p>
-      <w:pPr>
-        <w:pStyle w:val="ListParagraph"/>
-        <w:rPr>
-          <w:rFonts w:cs="Calibri"/>
-          <w:bCs/>
-          <w:lang w:val="en-US"/>
-        </w:rPr>
-      </w:pPr>
-    </w:p>
-    <w:p>
-      <w:pPr>
-        <w:pStyle w:val="ListParagraph"/>
-        <w:rPr>
-          <w:rFonts w:cs="Calibri"/>
-          <w:bCs/>
-          <w:lang w:val="en-US"/>
-        </w:rPr>
-      </w:pPr>
-      <w:r>
-        <w:rPr>
-          <w:rFonts w:cs="Calibri"/>
-          <w:bCs/>
-          <w:lang w:val="en-US"/>
-        </w:rPr>
+      <w:r>
+        <w:rPr>
+          <w:rFonts w:cs="Calibri"/>
+          <w:b/>
+          <w:lang w:val="en-US"/>
+        </w:rPr>
+        <w:t xml:space="preserve"> (REINFORCEMENT LEARNING DISCUSSION RESUBMITTED)</w:t>
+      </w:r>
+    </w:p>
+    <w:p>
+      <w:pPr>
+        <w:pStyle w:val="ListParagraph"/>
+        <w:rPr>
+          <w:rFonts w:cs="Calibri"/>
+          <w:bCs/>
+          <w:lang w:val="en-US"/>
+        </w:rPr>
+      </w:pPr>
+    </w:p>
+    <w:p>
+      <w:pPr>
+        <w:pStyle w:val="ListParagraph"/>
+        <w:rPr>
+          <w:rFonts w:cs="Calibri"/>
+          <w:bCs/>
+          <w:lang w:val="en-US"/>
+        </w:rPr>
+      </w:pPr>
+      <w:r>
+        <w:rPr>
+          <w:rFonts w:cs="Calibri"/>
+          <w:bCs/>
+          <w:lang w:val="en-US"/>
+        </w:rPr>
+        <w:lastRenderedPageBreak/>
         <w:t>The world looks similar to that of the previous world, however, the policy map and the V-function tell us that there is a negative cost associated with taking the shortcut and policies that force the agent back on its tracks. From the name of the world “The road home from HG”, we infer that the problem is taken the other way around. The agent is supposed to return to the starting position of world 3 using the information of the path forward.</w:t>
+      </w:r>
+    </w:p>
+    <w:p>
+      <w:pPr>
+        <w:pStyle w:val="ListParagraph"/>
+        <w:rPr>
+          <w:rFonts w:cs="Calibri"/>
+          <w:bCs/>
+          <w:lang w:val="en-US"/>
+        </w:rPr>
+      </w:pPr>
+    </w:p>
+    <w:p>
+      <w:pPr>
+        <w:pStyle w:val="ListParagraph"/>
+        <w:rPr>
+          <w:rFonts w:cs="Calibri"/>
+          <w:bCs/>
+          <w:lang w:val="en-US"/>
+        </w:rPr>
+      </w:pPr>
+      <w:r>
+        <w:rPr>
+          <w:rFonts w:cs="Calibri"/>
+          <w:bCs/>
+          <w:lang w:val="en-US"/>
+        </w:rPr>
+        <w:t>The V-function landscape informs us that the expected rewards in the shortcut area is low, thus the agent goes back to try and find a better route with a higher reward. The agent chooses paths that stay away from the obstacle and maximize V for all positions. Even though there are contradictory optimal policies that force the agent out of the shortcut that we would intuit as optimal, the agent can still find a way around because that path exists. It also seems that the agent tries to stay the furthest away from the blue area while trying to reach the target. We can imagine that there is some strong negative cost associated with being close to it</w:t>
+      </w:r>
+      <w:r>
+        <w:rPr>
+          <w:rFonts w:cs="Calibri"/>
+          <w:bCs/>
+          <w:lang w:val="en-US"/>
+        </w:rPr>
+        <w:t xml:space="preserve"> that influence the landscape of V strongly</w:t>
+      </w:r>
+      <w:r>
+        <w:rPr>
+          <w:rFonts w:cs="Calibri"/>
+          <w:bCs/>
+          <w:lang w:val="en-US"/>
+        </w:rPr>
+        <w:t>. This could also explain the back-pedalling policies in the shortcut</w:t>
+      </w:r>
+      <w:r>
+        <w:rPr>
+          <w:rFonts w:cs="Calibri"/>
+          <w:bCs/>
+          <w:lang w:val="en-US"/>
+        </w:rPr>
+        <w:t xml:space="preserve"> and the policies that point away from the obstacle even when the agent is not in the blue area. This can still be solved by reinforcement learning because the V-function for the optimal policy is just the maximum value it takes to get from the starting point to the final point.</w:t>
       </w:r>
     </w:p>
     <w:p>
@@ -3220,8 +3414,35 @@
           <w:bCs/>
           <w:lang w:val="en-US"/>
         </w:rPr>
-        <w:t>In order to illustrate the effect of the learning rate, we will take an “easy problem” and a harder one. We use world 2 and 3 to illustrate the effect using learning rates of 0.2 and 0.9 for each.</w:t>
-      </w:r>
+        <w:t xml:space="preserve">In order to illustrate the effect of the learning rate, we will take an “easy problem” and a harder one. We use world 2 and 3 to illustrate the effect using learning rates of 0.2 and 0.9 </w:t>
+      </w:r>
+      <w:r>
+        <w:rPr>
+          <w:rFonts w:cs="Calibri"/>
+          <w:bCs/>
+          <w:lang w:val="en-US"/>
+        </w:rPr>
+        <w:lastRenderedPageBreak/>
+        <w:t>for each.</w:t>
+      </w:r>
+      <w:r>
+        <w:rPr>
+          <w:rFonts w:cs="Calibri"/>
+          <w:bCs/>
+          <w:lang w:val="en-US"/>
+        </w:rPr>
+        <w:t xml:space="preserve"> We keep all other parameters the same (exploration strategy, episodes and discount factor).</w:t>
+      </w:r>
+    </w:p>
+    <w:p>
+      <w:pPr>
+        <w:pStyle w:val="ListParagraph"/>
+        <w:rPr>
+          <w:rFonts w:cs="Calibri"/>
+          <w:bCs/>
+          <w:lang w:val="en-US"/>
+        </w:rPr>
+      </w:pPr>
     </w:p>
     <w:p>
       <w:pPr>
@@ -3240,7 +3461,6 @@
           <w:u w:val="single"/>
           <w:lang w:val="en-US"/>
         </w:rPr>
-        <w:lastRenderedPageBreak/>
         <w:t>World 2</w:t>
       </w:r>
     </w:p>
@@ -3513,6 +3733,14 @@
         </w:rPr>
         <w:t>In this instance, we can see that the agent is less careful about avoiding the area that has a probability of suddenly being forbidden when the learning rate is high because previous information about those states is not retained. This flattens the V-function landscape.</w:t>
       </w:r>
+      <w:r>
+        <w:rPr>
+          <w:rFonts w:cs="Calibri"/>
+          <w:bCs/>
+          <w:lang w:val="en-US"/>
+        </w:rPr>
+        <w:t xml:space="preserve"> We also note that with a higher learning rate, we converge to a local optimum faster for the Q-function. The policy results obtained for a high learning rate are the same than for the static world. The agent optimized more strongly towards the safer path with the higher learning rate.</w:t>
+      </w:r>
     </w:p>
     <w:p>
       <w:pPr>
@@ -3578,6 +3806,7 @@
           <w:noProof/>
           <w:lang w:val="en-US"/>
         </w:rPr>
+        <w:lastRenderedPageBreak/>
         <w:drawing>
           <wp:inline distT="0" distB="0" distL="0" distR="0" wp14:anchorId="28042C37" wp14:editId="78D53243">
             <wp:extent cx="2622339" cy="1905000"/>
@@ -3703,7 +3932,6 @@
           <w:noProof/>
           <w:lang w:val="en-US"/>
         </w:rPr>
-        <w:lastRenderedPageBreak/>
         <w:drawing>
           <wp:inline distT="0" distB="0" distL="0" distR="0" wp14:anchorId="7FE901AF" wp14:editId="557B7EFE">
             <wp:extent cx="2575560" cy="1946585"/>
@@ -3981,6 +4209,7 @@
           <w:noProof/>
           <w:lang w:val="en-US"/>
         </w:rPr>
+        <w:lastRenderedPageBreak/>
         <w:drawing>
           <wp:inline distT="0" distB="0" distL="0" distR="0" wp14:anchorId="483B384A" wp14:editId="2731AD15">
             <wp:extent cx="2590985" cy="1965960"/>
@@ -4095,7 +4324,6 @@
           <w:noProof/>
           <w:lang w:val="en-US"/>
         </w:rPr>
-        <w:lastRenderedPageBreak/>
         <w:drawing>
           <wp:inline distT="0" distB="0" distL="0" distR="0" wp14:anchorId="11F1F7D7" wp14:editId="4A643E43">
             <wp:extent cx="2619375" cy="1967565"/>
@@ -4372,6 +4600,7 @@
           <w:noProof/>
           <w:lang w:val="en-US"/>
         </w:rPr>
+        <w:lastRenderedPageBreak/>
         <w:drawing>
           <wp:inline distT="0" distB="0" distL="0" distR="0" wp14:anchorId="6DBC2644" wp14:editId="4E8F3808">
             <wp:extent cx="2606040" cy="1956685"/>
@@ -4559,7 +4788,6 @@
           <w:b/>
           <w:lang w:val="en-US"/>
         </w:rPr>
-        <w:lastRenderedPageBreak/>
         <w:br/>
       </w:r>
       <w:r>
@@ -4845,6 +5073,7 @@
           <w:noProof/>
           <w:lang w:val="en-US"/>
         </w:rPr>
+        <w:lastRenderedPageBreak/>
         <w:drawing>
           <wp:inline distT="0" distB="0" distL="0" distR="0" wp14:anchorId="4F35BF45" wp14:editId="17EBB339">
             <wp:extent cx="2588966" cy="1950720"/>
@@ -5025,7 +5254,6 @@
           <w:noProof/>
           <w:lang w:val="en-US"/>
         </w:rPr>
-        <w:lastRenderedPageBreak/>
         <w:drawing>
           <wp:inline distT="0" distB="0" distL="0" distR="0" wp14:anchorId="16F7943F" wp14:editId="58F703A6">
             <wp:extent cx="2537201" cy="1905000"/>
@@ -5384,6 +5612,7 @@
           <w:bCs/>
           <w:lang w:val="en-US"/>
         </w:rPr>
+        <w:lastRenderedPageBreak/>
         <w:t>Djiktra’s algorithm is implemented with the assumption that the adjacency matrix it works with is static and does not change as we traverse it</w:t>
       </w:r>
       <w:r>
@@ -5506,17 +5735,7 @@
             <w:bCs/>
             <w:lang w:val="en-US"/>
           </w:rPr>
-          <w:t>https://deepmind.com/blog/article/AlphaStar-Grandmaster-level-</w:t>
-        </w:r>
-        <w:r>
-          <w:rPr>
-            <w:rStyle w:val="Hyperlink"/>
-            <w:rFonts w:cs="Calibri"/>
-            <w:bCs/>
-            <w:lang w:val="en-US"/>
-          </w:rPr>
-          <w:lastRenderedPageBreak/>
-          <w:t>in-StarCraft-II-using-multi-agent-reinforcement-learning</w:t>
+          <w:t>https://deepmind.com/blog/article/AlphaStar-Grandmaster-level-in-StarCraft-II-using-multi-agent-reinforcement-learning</w:t>
         </w:r>
       </w:hyperlink>
       <w:r>

</xml_diff>

<commit_message>
NNet report 4 last fix
</commit_message>
<xml_diff>
--- a/Neural Network and Learning Systems TBMI26/A4_Reinforcement_Updated/TBMI26_Reinforcement_Report.docx
+++ b/Neural Network and Learning Systems TBMI26/A4_Reinforcement_Updated/TBMI26_Reinforcement_Report.docx
@@ -507,14 +507,7 @@
                   <w:rFonts w:ascii="Cambria Math" w:hAnsi="Cambria Math" w:cs="Calibri"/>
                   <w:lang w:val="en-US"/>
                 </w:rPr>
-                <m:t>,</m:t>
-              </m:r>
-              <m:r>
-                <w:rPr>
-                  <w:rFonts w:ascii="Cambria Math" w:hAnsi="Cambria Math" w:cs="Calibri"/>
-                  <w:lang w:val="en-US"/>
-                </w:rPr>
-                <m:t>a</m:t>
+                <m:t>,a</m:t>
               </m:r>
             </m:e>
           </m:d>
@@ -523,14 +516,7 @@
               <w:rFonts w:ascii="Cambria Math" w:hAnsi="Cambria Math" w:cs="Calibri"/>
               <w:lang w:val="en-US"/>
             </w:rPr>
-            <m:t>=</m:t>
-          </m:r>
-          <m:r>
-            <w:rPr>
-              <w:rFonts w:ascii="Cambria Math" w:hAnsi="Cambria Math" w:cs="Calibri"/>
-              <w:lang w:val="en-US"/>
-            </w:rPr>
-            <m:t>r</m:t>
+            <m:t>=r</m:t>
           </m:r>
           <m:d>
             <m:dPr>
@@ -579,14 +565,7 @@
                   <w:rFonts w:ascii="Cambria Math" w:hAnsi="Cambria Math" w:cs="Calibri"/>
                   <w:lang w:val="en-US"/>
                 </w:rPr>
-                <m:t>,</m:t>
-              </m:r>
-              <m:r>
-                <w:rPr>
-                  <w:rFonts w:ascii="Cambria Math" w:hAnsi="Cambria Math" w:cs="Calibri"/>
-                  <w:lang w:val="en-US"/>
-                </w:rPr>
-                <m:t>a</m:t>
+                <m:t>,a</m:t>
               </m:r>
             </m:e>
           </m:d>
@@ -595,21 +574,7 @@
               <w:rFonts w:ascii="Cambria Math" w:hAnsi="Cambria Math" w:cs="Calibri"/>
               <w:lang w:val="en-US"/>
             </w:rPr>
-            <m:t>+</m:t>
-          </m:r>
-          <m:r>
-            <w:rPr>
-              <w:rFonts w:ascii="Cambria Math" w:hAnsi="Cambria Math" w:cs="Calibri"/>
-              <w:lang w:val="en-US"/>
-            </w:rPr>
-            <m:t xml:space="preserve"> </m:t>
-          </m:r>
-          <m:r>
-            <w:rPr>
-              <w:rFonts w:ascii="Cambria Math" w:hAnsi="Cambria Math" w:cs="Calibri"/>
-              <w:lang w:val="en-US"/>
-            </w:rPr>
-            <m:t>γ</m:t>
+            <m:t>+ γ</m:t>
           </m:r>
           <m:sSup>
             <m:sSupPr>
@@ -673,14 +638,7 @@
                   <w:rFonts w:ascii="Cambria Math" w:hAnsi="Cambria Math" w:cs="Calibri"/>
                   <w:lang w:val="en-US"/>
                 </w:rPr>
-                <m:t>k</m:t>
-              </m:r>
-              <m:r>
-                <w:rPr>
-                  <w:rFonts w:ascii="Cambria Math" w:hAnsi="Cambria Math" w:cs="Calibri"/>
-                  <w:lang w:val="en-US"/>
-                </w:rPr>
-                <m:t>+1</m:t>
+                <m:t>k+1</m:t>
               </m:r>
             </m:sub>
           </m:sSub>
@@ -1929,21 +1887,7 @@
               <w:rFonts w:ascii="Cambria Math" w:hAnsi="Cambria Math" w:cs="Calibri"/>
               <w:lang w:val="en-US"/>
             </w:rPr>
-            <m:t>ε=</m:t>
-          </m:r>
-          <m:r>
-            <w:rPr>
-              <w:rFonts w:ascii="Cambria Math" w:hAnsi="Cambria Math" w:cs="Calibri"/>
-              <w:lang w:val="en-US"/>
-            </w:rPr>
-            <m:t>1-</m:t>
-          </m:r>
-          <m:r>
-            <w:rPr>
-              <w:rFonts w:ascii="Cambria Math" w:hAnsi="Cambria Math" w:cs="Calibri"/>
-              <w:lang w:val="en-US"/>
-            </w:rPr>
-            <m:t xml:space="preserve"> </m:t>
+            <m:t xml:space="preserve">ε=1- </m:t>
           </m:r>
           <m:f>
             <m:fPr>
@@ -2016,7 +1960,23 @@
           <w:bCs/>
           <w:lang w:val="en-US"/>
         </w:rPr>
-        <w:t>This value decreases as we perform reinforcement learning. In the beginning, the agent explores more and takes random actions more often whereas at the end of the training, the agent exploits more.</w:t>
+        <w:t>This value decreases as we perform reinforcement learning. In the beginning, the agent explores more and takes random actions more often whereas at the end of the training, the agent exploits</w:t>
+      </w:r>
+      <w:r>
+        <w:rPr>
+          <w:rFonts w:cs="Calibri"/>
+          <w:bCs/>
+          <w:lang w:val="en-US"/>
+        </w:rPr>
+        <w:t xml:space="preserve"> what it has learned and the environment</w:t>
+      </w:r>
+      <w:r>
+        <w:rPr>
+          <w:rFonts w:cs="Calibri"/>
+          <w:bCs/>
+          <w:lang w:val="en-US"/>
+        </w:rPr>
+        <w:t xml:space="preserve"> more.</w:t>
       </w:r>
     </w:p>
     <w:p>
@@ -2409,7 +2369,23 @@
           <w:bCs/>
           <w:lang w:val="en-US"/>
         </w:rPr>
-        <w:t>We lower the learning rate so that when the agent encounters the random area, it keeps that information for longer and searches for other possible paths that yields more consistently higher reward to converge to a solution for the problem.</w:t>
+        <w:t>We lower the learning rate so that when the agent encounters the random area, it keeps that information</w:t>
+      </w:r>
+      <w:r>
+        <w:rPr>
+          <w:rFonts w:cs="Calibri"/>
+          <w:bCs/>
+          <w:lang w:val="en-US"/>
+        </w:rPr>
+        <w:t xml:space="preserve"> about the randomness</w:t>
+      </w:r>
+      <w:r>
+        <w:rPr>
+          <w:rFonts w:cs="Calibri"/>
+          <w:bCs/>
+          <w:lang w:val="en-US"/>
+        </w:rPr>
+        <w:t xml:space="preserve"> for longer and searches for other possible paths that yields more consistently higher reward to converge to a solution for the problem.</w:t>
       </w:r>
     </w:p>
     <w:p>
@@ -3085,7 +3061,39 @@
           <w:bCs/>
           <w:lang w:val="en-US"/>
         </w:rPr>
-        <w:t>The V-function landscape informs us that the expected rewards in the shortcut area is low, thus the agent goes back to try and find a better route with a higher reward. The agent chooses paths that stay away from the obstacle and maximize V for all positions. Even though there are contradictory optimal policies that force the agent out of the shortcut that we would intuit as optimal, the agent can still find a way around because that path exists. It also seems that the agent tries to stay the furthest away from the blue area while trying to reach the target. We can imagine that there is some strong negative cost associated with being close to it</w:t>
+        <w:t>The V-function landscape informs us that the expected rewards in the shortcut area is low, thus</w:t>
+      </w:r>
+      <w:r>
+        <w:rPr>
+          <w:rFonts w:cs="Calibri"/>
+          <w:bCs/>
+          <w:lang w:val="en-US"/>
+        </w:rPr>
+        <w:t xml:space="preserve"> if</w:t>
+      </w:r>
+      <w:r>
+        <w:rPr>
+          <w:rFonts w:cs="Calibri"/>
+          <w:bCs/>
+          <w:lang w:val="en-US"/>
+        </w:rPr>
+        <w:t xml:space="preserve"> the agent</w:t>
+      </w:r>
+      <w:r>
+        <w:rPr>
+          <w:rFonts w:cs="Calibri"/>
+          <w:bCs/>
+          <w:lang w:val="en-US"/>
+        </w:rPr>
+        <w:t xml:space="preserve"> finds itself there, it</w:t>
+      </w:r>
+      <w:r>
+        <w:rPr>
+          <w:rFonts w:cs="Calibri"/>
+          <w:bCs/>
+          <w:lang w:val="en-US"/>
+        </w:rPr>
+        <w:t xml:space="preserve"> goes back to try and find a better route with a higher reward. The agent chooses paths that stay away from the obstacle and maximize V for all positions. Even though there are contradictory optimal policies that force the agent out of the shortcut that we would intuit as optimal, the agent can still find a way around because that path exists. It also seems that the agent tries to stay the furthest away from the blue area while trying to reach the target. We can imagine that there is some strong negative cost associated with being close to it</w:t>
       </w:r>
       <w:r>
         <w:rPr>
@@ -3101,6 +3109,14 @@
           <w:bCs/>
           <w:lang w:val="en-US"/>
         </w:rPr>
+        <w:t>. There could also be a random process that risks the agent randomly going into the blue area and the reward associated with being close to the blue area is low or negative</w:t>
+      </w:r>
+      <w:r>
+        <w:rPr>
+          <w:rFonts w:cs="Calibri"/>
+          <w:bCs/>
+          <w:lang w:val="en-US"/>
+        </w:rPr>
         <w:t>. This could also explain the back-pedalling policies in the shortcut</w:t>
       </w:r>
       <w:r>
@@ -3110,6 +3126,14 @@
           <w:lang w:val="en-US"/>
         </w:rPr>
         <w:t xml:space="preserve"> and the policies that point away from the obstacle even when the agent is not in the blue area. This can still be solved by reinforcement learning because the V-function for the optimal policy is just the maximum value it takes to get from the starting point to the final point.</w:t>
+      </w:r>
+      <w:r>
+        <w:rPr>
+          <w:rFonts w:cs="Calibri"/>
+          <w:bCs/>
+          <w:lang w:val="en-US"/>
+        </w:rPr>
+        <w:t xml:space="preserve"> We could of course improve the policy by adding more episodes and decreasing further the learning rate, but we found that these parameters were sufficient to obtain a reasonable policy.</w:t>
       </w:r>
     </w:p>
     <w:p>
@@ -4429,7 +4453,7 @@
           <w:bCs/>
           <w:lang w:val="en-US"/>
         </w:rPr>
-        <w:t>In this case, we can see that when the discount factor is low, the agent values “getting closer to the goal” equally for almost all positions except when just a little away from the goal. The agent can actually get stuck in certain positions if with this policy whereas the higher discount factor allows a more smooth and varying landscape for the V-function and illustrates long term rewards as the agent gets closer to the goal.</w:t>
+        <w:t>In this case, we can see that when the discount factor is low, the agent values “getting closer to the goal” equally for almost all positions except when just a little away from the goal. The agent can get stuck in certain positions if with this policy whereas the higher discount factor allows a more smooth and varying landscape for the V-function and illustrates long term rewards as the agent gets closer to the goal.</w:t>
       </w:r>
     </w:p>
     <w:p>

</xml_diff>